<commit_message>
Edición del documento de Aportaciones al avance 2
</commit_message>
<xml_diff>
--- a/Evidencias y Aportaciones de los Avances/Aportaciones-al-avance-2.docx
+++ b/Evidencias y Aportaciones de los Avances/Aportaciones-al-avance-2.docx
@@ -237,7 +237,7 @@
           </mc:Choice>
           <mc:Fallback>
             <w:pict>
-              <v:line w14:anchorId="345FEC97" id="Conector recto 1" o:spid="_x0000_s1026" style="position:absolute;z-index:251659264;visibility:visible;mso-wrap-style:square;mso-wrap-distance-left:9pt;mso-wrap-distance-top:0;mso-wrap-distance-right:9pt;mso-wrap-distance-bottom:0;mso-position-horizontal:absolute;mso-position-horizontal-relative:text;mso-position-vertical:absolute;mso-position-vertical-relative:text" from="-45pt,17.1pt" to="486pt,17.1pt" o:gfxdata="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" strokecolor="black [3200]">
+              <v:line w14:anchorId="4555F30D" id="Conector recto 1" o:spid="_x0000_s1026" style="position:absolute;z-index:251659264;visibility:visible;mso-wrap-style:square;mso-wrap-distance-left:9pt;mso-wrap-distance-top:0;mso-wrap-distance-right:9pt;mso-wrap-distance-bottom:0;mso-position-horizontal:absolute;mso-position-horizontal-relative:text;mso-position-vertical:absolute;mso-position-vertical-relative:text" from="-45pt,17.1pt" to="486pt,17.1pt" o:gfxdata="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" strokecolor="black [3200]">
                 <v:stroke dashstyle="dash"/>
               </v:line>
             </w:pict>
@@ -310,7 +310,692 @@
           <w:sz w:val="24"/>
           <w:szCs w:val="24"/>
         </w:rPr>
-        <w:t>Yo estuve encargado de varias secciones en el avance dos. Principalmente me encargué de desarrollar y definir los requisitos No Funcionales, las Reglas de Negocio, el mapa del sitio Web, y generar el prototipo de interfaces. Siendo más específico, hice las siguientes partes:</w:t>
+        <w:t xml:space="preserve">Durante este segundo avance, mi equipo y yo trabajamos en un plan de comunicación basado en un Excel, donde ahí colocaríamos las tareas a realizar, quién las realizaría y cuánto tiempo, aproximadamente, tardaría en realizarla. Este Excel (mejor dicho, hoja de cálculo) se encuentra en la siguiente liga: </w:t>
+      </w:r>
+    </w:p>
+    <w:p>
+      <w:pPr>
+        <w:spacing w:after="0"/>
+        <w:jc w:val="both"/>
+        <w:rPr>
+          <w:sz w:val="24"/>
+          <w:szCs w:val="24"/>
+        </w:rPr>
+      </w:pPr>
+      <w:hyperlink r:id="rId6" w:history="1">
+        <w:r>
+          <w:rPr>
+            <w:rStyle w:val="Hipervnculo"/>
+            <w:sz w:val="24"/>
+            <w:szCs w:val="24"/>
+          </w:rPr>
+          <w:t>https://docs.google.com/spreadsheets/d/1mTT90yzMesqIKr6GkzHyi0qnt4M8fZKXTzN46IWzkds/edit?gid=0#gid=0</w:t>
+        </w:r>
+      </w:hyperlink>
+    </w:p>
+    <w:p>
+      <w:pPr>
+        <w:spacing w:after="0"/>
+        <w:jc w:val="both"/>
+        <w:rPr>
+          <w:sz w:val="24"/>
+          <w:szCs w:val="24"/>
+        </w:rPr>
+      </w:pPr>
+      <w:r>
+        <w:rPr>
+          <w:sz w:val="24"/>
+          <w:szCs w:val="24"/>
+        </w:rPr>
+        <w:t xml:space="preserve">Como parte de la negociación, colaboré con mi equipo para definir tanto el diseño de la página como las partes a desarrollar para este primer avance (dejando otras partes fuera para mostrar lo más relevante). </w:t>
+      </w:r>
+    </w:p>
+    <w:p>
+      <w:pPr>
+        <w:spacing w:after="0"/>
+        <w:jc w:val="both"/>
+        <w:rPr>
+          <w:sz w:val="24"/>
+          <w:szCs w:val="24"/>
+        </w:rPr>
+      </w:pPr>
+    </w:p>
+    <w:p>
+      <w:pPr>
+        <w:spacing w:after="0"/>
+        <w:jc w:val="both"/>
+        <w:rPr>
+          <w:sz w:val="24"/>
+          <w:szCs w:val="24"/>
+        </w:rPr>
+      </w:pPr>
+      <w:r>
+        <w:rPr>
+          <w:sz w:val="24"/>
+          <w:szCs w:val="24"/>
+        </w:rPr>
+        <w:drawing>
+          <wp:inline distT="0" distB="0" distL="0" distR="0" wp14:anchorId="77EC2CC5" wp14:editId="31A35A65">
+            <wp:extent cx="5612130" cy="3223895"/>
+            <wp:effectExtent l="0" t="0" r="7620" b="0"/>
+            <wp:docPr id="20" name="Imagen 20"/>
+            <wp:cNvGraphicFramePr>
+              <a:graphicFrameLocks xmlns:a="http://schemas.openxmlformats.org/drawingml/2006/main" noChangeAspect="1"/>
+            </wp:cNvGraphicFramePr>
+            <a:graphic xmlns:a="http://schemas.openxmlformats.org/drawingml/2006/main">
+              <a:graphicData uri="http://schemas.openxmlformats.org/drawingml/2006/picture">
+                <pic:pic xmlns:pic="http://schemas.openxmlformats.org/drawingml/2006/picture">
+                  <pic:nvPicPr>
+                    <pic:cNvPr id="1" name=""/>
+                    <pic:cNvPicPr/>
+                  </pic:nvPicPr>
+                  <pic:blipFill>
+                    <a:blip r:embed="rId7"/>
+                    <a:stretch>
+                      <a:fillRect/>
+                    </a:stretch>
+                  </pic:blipFill>
+                  <pic:spPr>
+                    <a:xfrm>
+                      <a:off x="0" y="0"/>
+                      <a:ext cx="5612130" cy="3223895"/>
+                    </a:xfrm>
+                    <a:prstGeom prst="rect">
+                      <a:avLst/>
+                    </a:prstGeom>
+                  </pic:spPr>
+                </pic:pic>
+              </a:graphicData>
+            </a:graphic>
+          </wp:inline>
+        </w:drawing>
+      </w:r>
+    </w:p>
+    <w:p>
+      <w:pPr>
+        <w:spacing w:after="0"/>
+        <w:jc w:val="both"/>
+        <w:rPr>
+          <w:sz w:val="24"/>
+          <w:szCs w:val="24"/>
+        </w:rPr>
+      </w:pPr>
+    </w:p>
+    <w:p>
+      <w:pPr>
+        <w:spacing w:after="0"/>
+        <w:jc w:val="both"/>
+        <w:rPr>
+          <w:sz w:val="24"/>
+          <w:szCs w:val="24"/>
+        </w:rPr>
+      </w:pPr>
+    </w:p>
+    <w:p>
+      <w:pPr>
+        <w:spacing w:after="0"/>
+        <w:jc w:val="both"/>
+        <w:rPr>
+          <w:sz w:val="24"/>
+          <w:szCs w:val="24"/>
+        </w:rPr>
+      </w:pPr>
+    </w:p>
+    <w:p>
+      <w:pPr>
+        <w:spacing w:after="0"/>
+        <w:jc w:val="both"/>
+        <w:rPr>
+          <w:sz w:val="24"/>
+          <w:szCs w:val="24"/>
+        </w:rPr>
+      </w:pPr>
+    </w:p>
+    <w:p>
+      <w:pPr>
+        <w:spacing w:after="0"/>
+        <w:jc w:val="both"/>
+        <w:rPr>
+          <w:sz w:val="24"/>
+          <w:szCs w:val="24"/>
+        </w:rPr>
+      </w:pPr>
+      <w:r>
+        <w:rPr>
+          <w:sz w:val="24"/>
+          <w:szCs w:val="24"/>
+        </w:rPr>
+        <w:lastRenderedPageBreak/>
+        <w:drawing>
+          <wp:inline distT="0" distB="0" distL="0" distR="0" wp14:anchorId="241D27DD" wp14:editId="06DF2163">
+            <wp:extent cx="5612130" cy="3242945"/>
+            <wp:effectExtent l="0" t="0" r="7620" b="0"/>
+            <wp:docPr id="21" name="Imagen 21"/>
+            <wp:cNvGraphicFramePr>
+              <a:graphicFrameLocks xmlns:a="http://schemas.openxmlformats.org/drawingml/2006/main" noChangeAspect="1"/>
+            </wp:cNvGraphicFramePr>
+            <a:graphic xmlns:a="http://schemas.openxmlformats.org/drawingml/2006/main">
+              <a:graphicData uri="http://schemas.openxmlformats.org/drawingml/2006/picture">
+                <pic:pic xmlns:pic="http://schemas.openxmlformats.org/drawingml/2006/picture">
+                  <pic:nvPicPr>
+                    <pic:cNvPr id="1" name=""/>
+                    <pic:cNvPicPr/>
+                  </pic:nvPicPr>
+                  <pic:blipFill>
+                    <a:blip r:embed="rId8"/>
+                    <a:stretch>
+                      <a:fillRect/>
+                    </a:stretch>
+                  </pic:blipFill>
+                  <pic:spPr>
+                    <a:xfrm>
+                      <a:off x="0" y="0"/>
+                      <a:ext cx="5612130" cy="3242945"/>
+                    </a:xfrm>
+                    <a:prstGeom prst="rect">
+                      <a:avLst/>
+                    </a:prstGeom>
+                  </pic:spPr>
+                </pic:pic>
+              </a:graphicData>
+            </a:graphic>
+          </wp:inline>
+        </w:drawing>
+      </w:r>
+    </w:p>
+    <w:p>
+      <w:pPr>
+        <w:spacing w:after="0"/>
+        <w:jc w:val="both"/>
+        <w:rPr>
+          <w:sz w:val="24"/>
+          <w:szCs w:val="24"/>
+        </w:rPr>
+      </w:pPr>
+    </w:p>
+    <w:p>
+      <w:pPr>
+        <w:spacing w:after="0"/>
+        <w:jc w:val="both"/>
+        <w:rPr>
+          <w:sz w:val="24"/>
+          <w:szCs w:val="24"/>
+        </w:rPr>
+      </w:pPr>
+      <w:r>
+        <w:rPr>
+          <w:noProof/>
+        </w:rPr>
+        <w:drawing>
+          <wp:anchor distT="0" distB="0" distL="114300" distR="114300" simplePos="0" relativeHeight="251664384" behindDoc="1" locked="0" layoutInCell="1" allowOverlap="1" wp14:anchorId="35DFE1B9" wp14:editId="41365C20">
+            <wp:simplePos x="0" y="0"/>
+            <wp:positionH relativeFrom="column">
+              <wp:posOffset>1791508</wp:posOffset>
+            </wp:positionH>
+            <wp:positionV relativeFrom="paragraph">
+              <wp:posOffset>908685</wp:posOffset>
+            </wp:positionV>
+            <wp:extent cx="1909425" cy="5729200"/>
+            <wp:effectExtent l="0" t="5080" r="0" b="0"/>
+            <wp:wrapNone/>
+            <wp:docPr id="22" name="Imagen 22"/>
+            <wp:cNvGraphicFramePr>
+              <a:graphicFrameLocks xmlns:a="http://schemas.openxmlformats.org/drawingml/2006/main" noChangeAspect="1"/>
+            </wp:cNvGraphicFramePr>
+            <a:graphic xmlns:a="http://schemas.openxmlformats.org/drawingml/2006/main">
+              <a:graphicData uri="http://schemas.openxmlformats.org/drawingml/2006/picture">
+                <pic:pic xmlns:pic="http://schemas.openxmlformats.org/drawingml/2006/picture">
+                  <pic:nvPicPr>
+                    <pic:cNvPr id="0" name="Picture 3"/>
+                    <pic:cNvPicPr>
+                      <a:picLocks noChangeAspect="1" noChangeArrowheads="1"/>
+                    </pic:cNvPicPr>
+                  </pic:nvPicPr>
+                  <pic:blipFill rotWithShape="1">
+                    <a:blip r:embed="rId9" cstate="print">
+                      <a:extLst>
+                        <a:ext uri="{28A0092B-C50C-407E-A947-70E740481C1C}">
+                          <a14:useLocalDpi xmlns:a14="http://schemas.microsoft.com/office/drawing/2010/main" val="0"/>
+                        </a:ext>
+                      </a:extLst>
+                    </a:blip>
+                    <a:srcRect l="28897" r="26666"/>
+                    <a:stretch/>
+                  </pic:blipFill>
+                  <pic:spPr bwMode="auto">
+                    <a:xfrm rot="16200000">
+                      <a:off x="0" y="0"/>
+                      <a:ext cx="1909425" cy="5729200"/>
+                    </a:xfrm>
+                    <a:prstGeom prst="rect">
+                      <a:avLst/>
+                    </a:prstGeom>
+                    <a:noFill/>
+                    <a:ln>
+                      <a:noFill/>
+                    </a:ln>
+                    <a:extLst>
+                      <a:ext uri="{53640926-AAD7-44D8-BBD7-CCE9431645EC}">
+                        <a14:shadowObscured xmlns:a14="http://schemas.microsoft.com/office/drawing/2010/main"/>
+                      </a:ext>
+                    </a:extLst>
+                  </pic:spPr>
+                </pic:pic>
+              </a:graphicData>
+            </a:graphic>
+            <wp14:sizeRelH relativeFrom="margin">
+              <wp14:pctWidth>0</wp14:pctWidth>
+            </wp14:sizeRelH>
+            <wp14:sizeRelV relativeFrom="margin">
+              <wp14:pctHeight>0</wp14:pctHeight>
+            </wp14:sizeRelV>
+          </wp:anchor>
+        </w:drawing>
+      </w:r>
+      <w:r>
+        <w:rPr>
+          <w:sz w:val="24"/>
+          <w:szCs w:val="24"/>
+        </w:rPr>
+        <w:t xml:space="preserve">Ahora, sé que en este avance no tomé mucha relevancia en la negociación más que para aclarar detalles con mi equipo sobre la interfaz, pero, si es que sirve, puedo hablar de otra situación donde aporté mucho a la negociación y comunicación dentro de un equipo. Fue en una tarea en la materia de </w:t>
+      </w:r>
+      <w:proofErr w:type="spellStart"/>
+      <w:r>
+        <w:rPr>
+          <w:sz w:val="24"/>
+          <w:szCs w:val="24"/>
+        </w:rPr>
+        <w:t>IoT</w:t>
+      </w:r>
+      <w:proofErr w:type="spellEnd"/>
+      <w:r>
+        <w:rPr>
+          <w:sz w:val="24"/>
+          <w:szCs w:val="24"/>
+        </w:rPr>
+        <w:t xml:space="preserve">, tarea que era bastante complicada y que no muchos podían completar, así que me reuní con varios profesores para pedir ayuda, y, cuando al fin completé la tarea (o al menos la parte teórica y de simulación), me reuní con mi grupo para enseñarles (no pasarles, sino enseñarles) como sacar la solución a la tarea (pues la solución de hecho variaba según el alumno, pues trabajaba con nuestras matrículas). Y para la parte física, </w:t>
+      </w:r>
+      <w:r>
+        <w:rPr>
+          <w:sz w:val="24"/>
+          <w:szCs w:val="24"/>
+        </w:rPr>
+        <w:t xml:space="preserve">me reuní con un compañero y juntos (usado mis simulaciones) realizamos la parte práctica. Repito, sé que esta experiencia no es de esta materia, pero considero que es una buena forma de expresar que de hecho he estado trabajando mucho esta competencia, y espero que esta experiencia sirva como ejemplo. Como una pequeña prueba de este trabajo, dejo una imagen del ´proyecto resultante en físico: </w:t>
+      </w:r>
+    </w:p>
+    <w:p>
+      <w:pPr>
+        <w:spacing w:after="0"/>
+        <w:jc w:val="both"/>
+        <w:rPr>
+          <w:sz w:val="24"/>
+          <w:szCs w:val="24"/>
+        </w:rPr>
+      </w:pPr>
+    </w:p>
+    <w:p>
+      <w:pPr>
+        <w:spacing w:after="0"/>
+        <w:jc w:val="both"/>
+        <w:rPr>
+          <w:sz w:val="24"/>
+          <w:szCs w:val="24"/>
+        </w:rPr>
+      </w:pPr>
+    </w:p>
+    <w:p>
+      <w:pPr>
+        <w:spacing w:after="0"/>
+        <w:jc w:val="both"/>
+        <w:rPr>
+          <w:sz w:val="24"/>
+          <w:szCs w:val="24"/>
+        </w:rPr>
+      </w:pPr>
+    </w:p>
+    <w:p>
+      <w:pPr>
+        <w:spacing w:after="0"/>
+        <w:jc w:val="both"/>
+        <w:rPr>
+          <w:sz w:val="24"/>
+          <w:szCs w:val="24"/>
+        </w:rPr>
+      </w:pPr>
+    </w:p>
+    <w:p>
+      <w:pPr>
+        <w:spacing w:after="0"/>
+        <w:jc w:val="both"/>
+        <w:rPr>
+          <w:sz w:val="24"/>
+          <w:szCs w:val="24"/>
+        </w:rPr>
+      </w:pPr>
+    </w:p>
+    <w:p>
+      <w:pPr>
+        <w:spacing w:after="0"/>
+        <w:jc w:val="both"/>
+        <w:rPr>
+          <w:sz w:val="24"/>
+          <w:szCs w:val="24"/>
+        </w:rPr>
+      </w:pPr>
+    </w:p>
+    <w:p>
+      <w:pPr>
+        <w:spacing w:after="0"/>
+        <w:jc w:val="both"/>
+        <w:rPr>
+          <w:sz w:val="24"/>
+          <w:szCs w:val="24"/>
+        </w:rPr>
+      </w:pPr>
+    </w:p>
+    <w:p>
+      <w:pPr>
+        <w:spacing w:after="0"/>
+        <w:jc w:val="both"/>
+        <w:rPr>
+          <w:sz w:val="24"/>
+          <w:szCs w:val="24"/>
+        </w:rPr>
+      </w:pPr>
+    </w:p>
+    <w:p>
+      <w:pPr>
+        <w:spacing w:after="0"/>
+        <w:jc w:val="both"/>
+        <w:rPr>
+          <w:sz w:val="24"/>
+          <w:szCs w:val="24"/>
+        </w:rPr>
+      </w:pPr>
+    </w:p>
+    <w:p>
+      <w:pPr>
+        <w:spacing w:after="0"/>
+        <w:jc w:val="both"/>
+        <w:rPr>
+          <w:sz w:val="24"/>
+          <w:szCs w:val="24"/>
+        </w:rPr>
+      </w:pPr>
+      <w:r>
+        <w:rPr>
+          <w:sz w:val="24"/>
+          <w:szCs w:val="24"/>
+        </w:rPr>
+        <w:lastRenderedPageBreak/>
+        <w:t>Siguiendo con mis aportaciones a este avance, y</w:t>
+      </w:r>
+      <w:r>
+        <w:rPr>
+          <w:sz w:val="24"/>
+          <w:szCs w:val="24"/>
+        </w:rPr>
+        <w:t xml:space="preserve">o estuve encargado de varias </w:t>
+      </w:r>
+      <w:r>
+        <w:rPr>
+          <w:sz w:val="24"/>
+          <w:szCs w:val="24"/>
+        </w:rPr>
+        <w:t>tareas. P</w:t>
+      </w:r>
+      <w:r>
+        <w:rPr>
+          <w:sz w:val="24"/>
+          <w:szCs w:val="24"/>
+        </w:rPr>
+        <w:t>rincipalmente me encargué de desarrollar y definir los requisitos No Funcionales, las Reglas de Negocio, el mapa del sitio Web, y generar el prototipo de interfaces</w:t>
+      </w:r>
+      <w:r>
+        <w:rPr>
+          <w:sz w:val="24"/>
+          <w:szCs w:val="24"/>
+        </w:rPr>
+        <w:t xml:space="preserve">, como muestra la hoja de cálculos con la que definimos en que trabajaría cada quien:  </w:t>
+      </w:r>
+      <w:r>
+        <w:rPr>
+          <w:sz w:val="24"/>
+          <w:szCs w:val="24"/>
+        </w:rPr>
+        <w:t xml:space="preserve"> </w:t>
+      </w:r>
+    </w:p>
+    <w:p>
+      <w:pPr>
+        <w:spacing w:after="0"/>
+        <w:jc w:val="both"/>
+        <w:rPr>
+          <w:sz w:val="24"/>
+          <w:szCs w:val="24"/>
+        </w:rPr>
+      </w:pPr>
+    </w:p>
+    <w:p>
+      <w:pPr>
+        <w:spacing w:after="0"/>
+        <w:jc w:val="both"/>
+        <w:rPr>
+          <w:sz w:val="24"/>
+          <w:szCs w:val="24"/>
+        </w:rPr>
+      </w:pPr>
+      <w:r>
+        <w:rPr>
+          <w:sz w:val="24"/>
+          <w:szCs w:val="24"/>
+        </w:rPr>
+        <w:drawing>
+          <wp:anchor distT="0" distB="0" distL="114300" distR="114300" simplePos="0" relativeHeight="251665408" behindDoc="1" locked="0" layoutInCell="1" allowOverlap="1" wp14:anchorId="18F6594F" wp14:editId="03F2EA9E">
+            <wp:simplePos x="0" y="0"/>
+            <wp:positionH relativeFrom="column">
+              <wp:posOffset>-3810</wp:posOffset>
+            </wp:positionH>
+            <wp:positionV relativeFrom="paragraph">
+              <wp:posOffset>1270</wp:posOffset>
+            </wp:positionV>
+            <wp:extent cx="5612130" cy="2686685"/>
+            <wp:effectExtent l="0" t="0" r="7620" b="0"/>
+            <wp:wrapNone/>
+            <wp:docPr id="23" name="Imagen 23"/>
+            <wp:cNvGraphicFramePr>
+              <a:graphicFrameLocks xmlns:a="http://schemas.openxmlformats.org/drawingml/2006/main" noChangeAspect="1"/>
+            </wp:cNvGraphicFramePr>
+            <a:graphic xmlns:a="http://schemas.openxmlformats.org/drawingml/2006/main">
+              <a:graphicData uri="http://schemas.openxmlformats.org/drawingml/2006/picture">
+                <pic:pic xmlns:pic="http://schemas.openxmlformats.org/drawingml/2006/picture">
+                  <pic:nvPicPr>
+                    <pic:cNvPr id="1" name=""/>
+                    <pic:cNvPicPr/>
+                  </pic:nvPicPr>
+                  <pic:blipFill>
+                    <a:blip r:embed="rId10">
+                      <a:extLst>
+                        <a:ext uri="{28A0092B-C50C-407E-A947-70E740481C1C}">
+                          <a14:useLocalDpi xmlns:a14="http://schemas.microsoft.com/office/drawing/2010/main" val="0"/>
+                        </a:ext>
+                      </a:extLst>
+                    </a:blip>
+                    <a:stretch>
+                      <a:fillRect/>
+                    </a:stretch>
+                  </pic:blipFill>
+                  <pic:spPr>
+                    <a:xfrm>
+                      <a:off x="0" y="0"/>
+                      <a:ext cx="5612130" cy="2686685"/>
+                    </a:xfrm>
+                    <a:prstGeom prst="rect">
+                      <a:avLst/>
+                    </a:prstGeom>
+                  </pic:spPr>
+                </pic:pic>
+              </a:graphicData>
+            </a:graphic>
+          </wp:anchor>
+        </w:drawing>
+      </w:r>
+    </w:p>
+    <w:p>
+      <w:pPr>
+        <w:spacing w:after="0"/>
+        <w:jc w:val="both"/>
+        <w:rPr>
+          <w:sz w:val="24"/>
+          <w:szCs w:val="24"/>
+        </w:rPr>
+      </w:pPr>
+    </w:p>
+    <w:p>
+      <w:pPr>
+        <w:spacing w:after="0"/>
+        <w:jc w:val="both"/>
+        <w:rPr>
+          <w:sz w:val="24"/>
+          <w:szCs w:val="24"/>
+        </w:rPr>
+      </w:pPr>
+    </w:p>
+    <w:p>
+      <w:pPr>
+        <w:spacing w:after="0"/>
+        <w:jc w:val="both"/>
+        <w:rPr>
+          <w:sz w:val="24"/>
+          <w:szCs w:val="24"/>
+        </w:rPr>
+      </w:pPr>
+    </w:p>
+    <w:p>
+      <w:pPr>
+        <w:spacing w:after="0"/>
+        <w:jc w:val="both"/>
+        <w:rPr>
+          <w:sz w:val="24"/>
+          <w:szCs w:val="24"/>
+        </w:rPr>
+      </w:pPr>
+    </w:p>
+    <w:p>
+      <w:pPr>
+        <w:spacing w:after="0"/>
+        <w:jc w:val="both"/>
+        <w:rPr>
+          <w:sz w:val="24"/>
+          <w:szCs w:val="24"/>
+        </w:rPr>
+      </w:pPr>
+    </w:p>
+    <w:p>
+      <w:pPr>
+        <w:spacing w:after="0"/>
+        <w:jc w:val="both"/>
+        <w:rPr>
+          <w:sz w:val="24"/>
+          <w:szCs w:val="24"/>
+        </w:rPr>
+      </w:pPr>
+    </w:p>
+    <w:p>
+      <w:pPr>
+        <w:spacing w:after="0"/>
+        <w:jc w:val="both"/>
+        <w:rPr>
+          <w:sz w:val="24"/>
+          <w:szCs w:val="24"/>
+        </w:rPr>
+      </w:pPr>
+    </w:p>
+    <w:p>
+      <w:pPr>
+        <w:spacing w:after="0"/>
+        <w:jc w:val="both"/>
+        <w:rPr>
+          <w:sz w:val="24"/>
+          <w:szCs w:val="24"/>
+        </w:rPr>
+      </w:pPr>
+    </w:p>
+    <w:p>
+      <w:pPr>
+        <w:spacing w:after="0"/>
+        <w:jc w:val="both"/>
+        <w:rPr>
+          <w:sz w:val="24"/>
+          <w:szCs w:val="24"/>
+        </w:rPr>
+      </w:pPr>
+    </w:p>
+    <w:p>
+      <w:pPr>
+        <w:spacing w:after="0"/>
+        <w:jc w:val="both"/>
+        <w:rPr>
+          <w:sz w:val="24"/>
+          <w:szCs w:val="24"/>
+        </w:rPr>
+      </w:pPr>
+    </w:p>
+    <w:p>
+      <w:pPr>
+        <w:spacing w:after="0"/>
+        <w:jc w:val="both"/>
+        <w:rPr>
+          <w:sz w:val="24"/>
+          <w:szCs w:val="24"/>
+        </w:rPr>
+      </w:pPr>
+    </w:p>
+    <w:p>
+      <w:pPr>
+        <w:spacing w:after="0"/>
+        <w:jc w:val="both"/>
+        <w:rPr>
+          <w:sz w:val="24"/>
+          <w:szCs w:val="24"/>
+        </w:rPr>
+      </w:pPr>
+    </w:p>
+    <w:p>
+      <w:pPr>
+        <w:spacing w:after="0"/>
+        <w:jc w:val="both"/>
+        <w:rPr>
+          <w:sz w:val="24"/>
+          <w:szCs w:val="24"/>
+        </w:rPr>
+      </w:pPr>
+    </w:p>
+    <w:p>
+      <w:pPr>
+        <w:spacing w:after="0"/>
+        <w:jc w:val="both"/>
+        <w:rPr>
+          <w:sz w:val="24"/>
+          <w:szCs w:val="24"/>
+        </w:rPr>
+      </w:pPr>
+    </w:p>
+    <w:p>
+      <w:pPr>
+        <w:spacing w:after="0"/>
+        <w:jc w:val="both"/>
+        <w:rPr>
+          <w:sz w:val="24"/>
+          <w:szCs w:val="24"/>
+        </w:rPr>
+      </w:pPr>
+      <w:r>
+        <w:rPr>
+          <w:sz w:val="24"/>
+          <w:szCs w:val="24"/>
+        </w:rPr>
+        <w:t>Siendo más específico, hice las siguientes partes:</w:t>
       </w:r>
     </w:p>
     <w:p>
@@ -846,7 +1531,6 @@
           <w:szCs w:val="24"/>
           <w:lang w:eastAsia="es-MX"/>
         </w:rPr>
-        <w:lastRenderedPageBreak/>
         <w:t xml:space="preserve">La plataforma debe ser capaz de </w:t>
       </w:r>
       <w:r>
@@ -1628,6 +2312,7 @@
           <w:szCs w:val="24"/>
           <w:lang w:eastAsia="es-MX"/>
         </w:rPr>
+        <w:lastRenderedPageBreak/>
         <w:t>Gestión de Productos:</w:t>
       </w:r>
     </w:p>
@@ -1762,7 +2447,6 @@
           <w:szCs w:val="24"/>
           <w:lang w:eastAsia="es-MX"/>
         </w:rPr>
-        <w:lastRenderedPageBreak/>
         <w:t>Si un producto se encuentra agotado, el sistema debe permitir que los usuarios registren su correo para recibir una notificación cuando vuelva a estar disponible.</w:t>
       </w:r>
     </w:p>
@@ -2284,6 +2968,7 @@
           <w:szCs w:val="24"/>
           <w:lang w:eastAsia="es-MX"/>
         </w:rPr>
+        <w:lastRenderedPageBreak/>
         <w:t>Envío y Entrega</w:t>
       </w:r>
     </w:p>
@@ -2418,7 +3103,6 @@
           <w:szCs w:val="24"/>
           <w:lang w:eastAsia="es-MX"/>
         </w:rPr>
-        <w:lastRenderedPageBreak/>
         <w:t>Se debe proporcionar un número de seguimiento al cliente para monitorear el estado de su pedido.</w:t>
       </w:r>
     </w:p>
@@ -3062,6 +3746,7 @@
           <w:szCs w:val="24"/>
           <w:lang w:eastAsia="es-MX"/>
         </w:rPr>
+        <w:lastRenderedPageBreak/>
         <w:t>Si una calificación es menor a 3 estrellas, el sistema debe ofrecer al cliente la opción de contactar al soporte para resolver el problema.</w:t>
       </w:r>
     </w:p>
@@ -3165,7 +3850,6 @@
           <w:szCs w:val="24"/>
           <w:lang w:eastAsia="es-MX"/>
         </w:rPr>
-        <w:lastRenderedPageBreak/>
         <w:t>Todos los datos personales de los clientes deben estar protegidos bajo estándares de privacidad (Ej. GDPR, CCPA).</w:t>
       </w:r>
     </w:p>
@@ -3329,7 +4013,12 @@
           <w:lang w:eastAsia="es-MX"/>
         </w:rPr>
       </w:pPr>
-      <w:r>
+    </w:p>
+    <w:p>
+      <w:pPr>
+        <w:spacing w:before="240" w:after="240" w:line="480" w:lineRule="auto"/>
+        <w:jc w:val="both"/>
+        <w:outlineLvl w:val="0"/>
         <w:rPr>
           <w:rFonts w:ascii="Times New Roman" w:eastAsia="Times New Roman" w:hAnsi="Times New Roman" w:cs="Times New Roman"/>
           <w:b/>
@@ -3340,6 +4029,155 @@
           <w:szCs w:val="26"/>
           <w:lang w:eastAsia="es-MX"/>
         </w:rPr>
+      </w:pPr>
+    </w:p>
+    <w:p>
+      <w:pPr>
+        <w:spacing w:before="240" w:after="240" w:line="480" w:lineRule="auto"/>
+        <w:jc w:val="both"/>
+        <w:outlineLvl w:val="0"/>
+        <w:rPr>
+          <w:rFonts w:ascii="Times New Roman" w:eastAsia="Times New Roman" w:hAnsi="Times New Roman" w:cs="Times New Roman"/>
+          <w:b/>
+          <w:bCs/>
+          <w:color w:val="000000"/>
+          <w:kern w:val="36"/>
+          <w:sz w:val="26"/>
+          <w:szCs w:val="26"/>
+          <w:lang w:eastAsia="es-MX"/>
+        </w:rPr>
+      </w:pPr>
+    </w:p>
+    <w:p>
+      <w:pPr>
+        <w:spacing w:before="240" w:after="240" w:line="480" w:lineRule="auto"/>
+        <w:jc w:val="both"/>
+        <w:outlineLvl w:val="0"/>
+        <w:rPr>
+          <w:rFonts w:ascii="Times New Roman" w:eastAsia="Times New Roman" w:hAnsi="Times New Roman" w:cs="Times New Roman"/>
+          <w:b/>
+          <w:bCs/>
+          <w:color w:val="000000"/>
+          <w:kern w:val="36"/>
+          <w:sz w:val="26"/>
+          <w:szCs w:val="26"/>
+          <w:lang w:eastAsia="es-MX"/>
+        </w:rPr>
+      </w:pPr>
+    </w:p>
+    <w:p>
+      <w:pPr>
+        <w:spacing w:before="240" w:after="240" w:line="480" w:lineRule="auto"/>
+        <w:jc w:val="both"/>
+        <w:outlineLvl w:val="0"/>
+        <w:rPr>
+          <w:rFonts w:ascii="Times New Roman" w:eastAsia="Times New Roman" w:hAnsi="Times New Roman" w:cs="Times New Roman"/>
+          <w:b/>
+          <w:bCs/>
+          <w:color w:val="000000"/>
+          <w:kern w:val="36"/>
+          <w:sz w:val="26"/>
+          <w:szCs w:val="26"/>
+          <w:lang w:eastAsia="es-MX"/>
+        </w:rPr>
+      </w:pPr>
+    </w:p>
+    <w:p>
+      <w:pPr>
+        <w:spacing w:before="240" w:after="240" w:line="480" w:lineRule="auto"/>
+        <w:jc w:val="both"/>
+        <w:outlineLvl w:val="0"/>
+        <w:rPr>
+          <w:rFonts w:ascii="Times New Roman" w:eastAsia="Times New Roman" w:hAnsi="Times New Roman" w:cs="Times New Roman"/>
+          <w:b/>
+          <w:bCs/>
+          <w:color w:val="000000"/>
+          <w:kern w:val="36"/>
+          <w:sz w:val="26"/>
+          <w:szCs w:val="26"/>
+          <w:lang w:eastAsia="es-MX"/>
+        </w:rPr>
+      </w:pPr>
+    </w:p>
+    <w:p>
+      <w:pPr>
+        <w:spacing w:before="240" w:after="240" w:line="480" w:lineRule="auto"/>
+        <w:jc w:val="both"/>
+        <w:outlineLvl w:val="0"/>
+        <w:rPr>
+          <w:rFonts w:ascii="Times New Roman" w:eastAsia="Times New Roman" w:hAnsi="Times New Roman" w:cs="Times New Roman"/>
+          <w:b/>
+          <w:bCs/>
+          <w:color w:val="000000"/>
+          <w:kern w:val="36"/>
+          <w:sz w:val="26"/>
+          <w:szCs w:val="26"/>
+          <w:lang w:eastAsia="es-MX"/>
+        </w:rPr>
+      </w:pPr>
+    </w:p>
+    <w:p>
+      <w:pPr>
+        <w:spacing w:before="240" w:after="240" w:line="480" w:lineRule="auto"/>
+        <w:jc w:val="both"/>
+        <w:outlineLvl w:val="0"/>
+        <w:rPr>
+          <w:rFonts w:ascii="Times New Roman" w:eastAsia="Times New Roman" w:hAnsi="Times New Roman" w:cs="Times New Roman"/>
+          <w:b/>
+          <w:bCs/>
+          <w:color w:val="000000"/>
+          <w:kern w:val="36"/>
+          <w:sz w:val="26"/>
+          <w:szCs w:val="26"/>
+          <w:lang w:eastAsia="es-MX"/>
+        </w:rPr>
+      </w:pPr>
+    </w:p>
+    <w:p>
+      <w:pPr>
+        <w:spacing w:before="240" w:after="240" w:line="480" w:lineRule="auto"/>
+        <w:jc w:val="both"/>
+        <w:outlineLvl w:val="0"/>
+        <w:rPr>
+          <w:rFonts w:ascii="Times New Roman" w:eastAsia="Times New Roman" w:hAnsi="Times New Roman" w:cs="Times New Roman"/>
+          <w:b/>
+          <w:bCs/>
+          <w:color w:val="000000"/>
+          <w:kern w:val="36"/>
+          <w:sz w:val="26"/>
+          <w:szCs w:val="26"/>
+          <w:lang w:eastAsia="es-MX"/>
+        </w:rPr>
+      </w:pPr>
+    </w:p>
+    <w:p>
+      <w:pPr>
+        <w:spacing w:before="240" w:after="240" w:line="480" w:lineRule="auto"/>
+        <w:jc w:val="both"/>
+        <w:outlineLvl w:val="0"/>
+        <w:rPr>
+          <w:rFonts w:ascii="Times New Roman" w:eastAsia="Times New Roman" w:hAnsi="Times New Roman" w:cs="Times New Roman"/>
+          <w:b/>
+          <w:bCs/>
+          <w:color w:val="000000"/>
+          <w:kern w:val="36"/>
+          <w:sz w:val="26"/>
+          <w:szCs w:val="26"/>
+          <w:lang w:eastAsia="es-MX"/>
+        </w:rPr>
+      </w:pPr>
+      <w:r>
+        <w:rPr>
+          <w:rFonts w:ascii="Times New Roman" w:eastAsia="Times New Roman" w:hAnsi="Times New Roman" w:cs="Times New Roman"/>
+          <w:b/>
+          <w:bCs/>
+          <w:color w:val="000000"/>
+          <w:kern w:val="36"/>
+          <w:sz w:val="26"/>
+          <w:szCs w:val="26"/>
+          <w:lang w:eastAsia="es-MX"/>
+        </w:rPr>
+        <w:lastRenderedPageBreak/>
         <w:t>Mapa del Sitio</w:t>
       </w:r>
     </w:p>
@@ -3374,7 +4212,7 @@
                     <pic:cNvPicPr/>
                   </pic:nvPicPr>
                   <pic:blipFill>
-                    <a:blip r:embed="rId6"/>
+                    <a:blip r:embed="rId11"/>
                     <a:stretch>
                       <a:fillRect/>
                     </a:stretch>
@@ -3491,7 +4329,7 @@
                     <pic:cNvPicPr/>
                   </pic:nvPicPr>
                   <pic:blipFill>
-                    <a:blip r:embed="rId7">
+                    <a:blip r:embed="rId12">
                       <a:extLst>
                         <a:ext uri="{28A0092B-C50C-407E-A947-70E740481C1C}">
                           <a14:useLocalDpi xmlns:a14="http://schemas.microsoft.com/office/drawing/2010/main" val="0"/>
@@ -3583,7 +4421,7 @@
                     <pic:cNvPicPr/>
                   </pic:nvPicPr>
                   <pic:blipFill>
-                    <a:blip r:embed="rId8">
+                    <a:blip r:embed="rId13">
                       <a:extLst>
                         <a:ext uri="{28A0092B-C50C-407E-A947-70E740481C1C}">
                           <a14:useLocalDpi xmlns:a14="http://schemas.microsoft.com/office/drawing/2010/main" val="0"/>
@@ -3855,426 +4693,6 @@
                 <pic:pic xmlns:pic="http://schemas.openxmlformats.org/drawingml/2006/picture">
                   <pic:nvPicPr>
                     <pic:cNvPr id="9" name="Imagen 9"/>
-                    <pic:cNvPicPr/>
-                  </pic:nvPicPr>
-                  <pic:blipFill>
-                    <a:blip r:embed="rId9">
-                      <a:extLst>
-                        <a:ext uri="{28A0092B-C50C-407E-A947-70E740481C1C}">
-                          <a14:useLocalDpi xmlns:a14="http://schemas.microsoft.com/office/drawing/2010/main" val="0"/>
-                        </a:ext>
-                      </a:extLst>
-                    </a:blip>
-                    <a:stretch>
-                      <a:fillRect/>
-                    </a:stretch>
-                  </pic:blipFill>
-                  <pic:spPr>
-                    <a:xfrm>
-                      <a:off x="0" y="0"/>
-                      <a:ext cx="5612130" cy="3188335"/>
-                    </a:xfrm>
-                    <a:prstGeom prst="rect">
-                      <a:avLst/>
-                    </a:prstGeom>
-                  </pic:spPr>
-                </pic:pic>
-              </a:graphicData>
-            </a:graphic>
-          </wp:anchor>
-        </w:drawing>
-      </w:r>
-    </w:p>
-    <w:p>
-      <w:pPr>
-        <w:spacing w:after="0"/>
-        <w:rPr>
-          <w:rFonts w:ascii="Times New Roman" w:hAnsi="Times New Roman" w:cs="Times New Roman"/>
-          <w:sz w:val="24"/>
-          <w:szCs w:val="24"/>
-        </w:rPr>
-      </w:pPr>
-    </w:p>
-    <w:p>
-      <w:pPr>
-        <w:spacing w:after="0"/>
-        <w:rPr>
-          <w:rFonts w:ascii="Times New Roman" w:hAnsi="Times New Roman" w:cs="Times New Roman"/>
-          <w:sz w:val="24"/>
-          <w:szCs w:val="24"/>
-        </w:rPr>
-      </w:pPr>
-    </w:p>
-    <w:p>
-      <w:pPr>
-        <w:spacing w:after="0"/>
-        <w:rPr>
-          <w:rFonts w:ascii="Times New Roman" w:hAnsi="Times New Roman" w:cs="Times New Roman"/>
-          <w:sz w:val="24"/>
-          <w:szCs w:val="24"/>
-        </w:rPr>
-      </w:pPr>
-    </w:p>
-    <w:p>
-      <w:pPr>
-        <w:spacing w:after="0"/>
-        <w:rPr>
-          <w:rFonts w:ascii="Times New Roman" w:hAnsi="Times New Roman" w:cs="Times New Roman"/>
-          <w:sz w:val="24"/>
-          <w:szCs w:val="24"/>
-        </w:rPr>
-      </w:pPr>
-    </w:p>
-    <w:p>
-      <w:pPr>
-        <w:spacing w:after="0"/>
-        <w:rPr>
-          <w:rFonts w:ascii="Times New Roman" w:hAnsi="Times New Roman" w:cs="Times New Roman"/>
-          <w:sz w:val="24"/>
-          <w:szCs w:val="24"/>
-        </w:rPr>
-      </w:pPr>
-    </w:p>
-    <w:p>
-      <w:pPr>
-        <w:spacing w:after="0"/>
-        <w:rPr>
-          <w:rFonts w:ascii="Times New Roman" w:hAnsi="Times New Roman" w:cs="Times New Roman"/>
-          <w:sz w:val="24"/>
-          <w:szCs w:val="24"/>
-        </w:rPr>
-      </w:pPr>
-    </w:p>
-    <w:p>
-      <w:pPr>
-        <w:spacing w:after="0"/>
-        <w:rPr>
-          <w:rFonts w:ascii="Times New Roman" w:hAnsi="Times New Roman" w:cs="Times New Roman"/>
-          <w:sz w:val="24"/>
-          <w:szCs w:val="24"/>
-        </w:rPr>
-      </w:pPr>
-    </w:p>
-    <w:p>
-      <w:pPr>
-        <w:spacing w:after="0"/>
-        <w:rPr>
-          <w:rFonts w:ascii="Times New Roman" w:hAnsi="Times New Roman" w:cs="Times New Roman"/>
-          <w:sz w:val="24"/>
-          <w:szCs w:val="24"/>
-        </w:rPr>
-      </w:pPr>
-    </w:p>
-    <w:p>
-      <w:pPr>
-        <w:spacing w:after="0"/>
-        <w:rPr>
-          <w:rFonts w:ascii="Times New Roman" w:hAnsi="Times New Roman" w:cs="Times New Roman"/>
-          <w:sz w:val="24"/>
-          <w:szCs w:val="24"/>
-        </w:rPr>
-      </w:pPr>
-    </w:p>
-    <w:p>
-      <w:pPr>
-        <w:spacing w:after="0"/>
-        <w:rPr>
-          <w:rFonts w:ascii="Times New Roman" w:hAnsi="Times New Roman" w:cs="Times New Roman"/>
-          <w:sz w:val="24"/>
-          <w:szCs w:val="24"/>
-        </w:rPr>
-      </w:pPr>
-    </w:p>
-    <w:p>
-      <w:pPr>
-        <w:spacing w:after="0"/>
-        <w:rPr>
-          <w:rFonts w:ascii="Times New Roman" w:hAnsi="Times New Roman" w:cs="Times New Roman"/>
-          <w:sz w:val="24"/>
-          <w:szCs w:val="24"/>
-        </w:rPr>
-      </w:pPr>
-    </w:p>
-    <w:p>
-      <w:pPr>
-        <w:spacing w:after="0"/>
-        <w:rPr>
-          <w:rFonts w:ascii="Times New Roman" w:hAnsi="Times New Roman" w:cs="Times New Roman"/>
-          <w:sz w:val="24"/>
-          <w:szCs w:val="24"/>
-        </w:rPr>
-      </w:pPr>
-    </w:p>
-    <w:p>
-      <w:pPr>
-        <w:spacing w:after="0"/>
-        <w:rPr>
-          <w:rFonts w:ascii="Times New Roman" w:hAnsi="Times New Roman" w:cs="Times New Roman"/>
-          <w:sz w:val="24"/>
-          <w:szCs w:val="24"/>
-        </w:rPr>
-      </w:pPr>
-    </w:p>
-    <w:p>
-      <w:pPr>
-        <w:spacing w:after="0"/>
-        <w:rPr>
-          <w:rFonts w:ascii="Times New Roman" w:hAnsi="Times New Roman" w:cs="Times New Roman"/>
-          <w:sz w:val="24"/>
-          <w:szCs w:val="24"/>
-        </w:rPr>
-      </w:pPr>
-    </w:p>
-    <w:p>
-      <w:pPr>
-        <w:spacing w:after="0"/>
-        <w:rPr>
-          <w:rFonts w:ascii="Times New Roman" w:hAnsi="Times New Roman" w:cs="Times New Roman"/>
-          <w:sz w:val="24"/>
-          <w:szCs w:val="24"/>
-        </w:rPr>
-      </w:pPr>
-    </w:p>
-    <w:p>
-      <w:pPr>
-        <w:spacing w:after="0"/>
-        <w:rPr>
-          <w:rFonts w:ascii="Times New Roman" w:hAnsi="Times New Roman" w:cs="Times New Roman"/>
-          <w:sz w:val="24"/>
-          <w:szCs w:val="24"/>
-        </w:rPr>
-      </w:pPr>
-    </w:p>
-    <w:p>
-      <w:pPr>
-        <w:spacing w:after="0"/>
-        <w:rPr>
-          <w:rFonts w:ascii="Times New Roman" w:hAnsi="Times New Roman" w:cs="Times New Roman"/>
-          <w:sz w:val="24"/>
-          <w:szCs w:val="24"/>
-        </w:rPr>
-      </w:pPr>
-      <w:r>
-        <w:rPr>
-          <w:rFonts w:ascii="Times New Roman" w:hAnsi="Times New Roman" w:cs="Times New Roman"/>
-          <w:sz w:val="24"/>
-          <w:szCs w:val="24"/>
-        </w:rPr>
-        <w:drawing>
-          <wp:inline distT="0" distB="0" distL="0" distR="0" wp14:anchorId="0CA7BE92" wp14:editId="7766D73C">
-            <wp:extent cx="5612130" cy="3129915"/>
-            <wp:effectExtent l="0" t="0" r="7620" b="0"/>
-            <wp:docPr id="10" name="Imagen 10"/>
-            <wp:cNvGraphicFramePr>
-              <a:graphicFrameLocks xmlns:a="http://schemas.openxmlformats.org/drawingml/2006/main" noChangeAspect="1"/>
-            </wp:cNvGraphicFramePr>
-            <a:graphic xmlns:a="http://schemas.openxmlformats.org/drawingml/2006/main">
-              <a:graphicData uri="http://schemas.openxmlformats.org/drawingml/2006/picture">
-                <pic:pic xmlns:pic="http://schemas.openxmlformats.org/drawingml/2006/picture">
-                  <pic:nvPicPr>
-                    <pic:cNvPr id="1" name=""/>
-                    <pic:cNvPicPr/>
-                  </pic:nvPicPr>
-                  <pic:blipFill>
-                    <a:blip r:embed="rId10"/>
-                    <a:stretch>
-                      <a:fillRect/>
-                    </a:stretch>
-                  </pic:blipFill>
-                  <pic:spPr>
-                    <a:xfrm>
-                      <a:off x="0" y="0"/>
-                      <a:ext cx="5612130" cy="3129915"/>
-                    </a:xfrm>
-                    <a:prstGeom prst="rect">
-                      <a:avLst/>
-                    </a:prstGeom>
-                  </pic:spPr>
-                </pic:pic>
-              </a:graphicData>
-            </a:graphic>
-          </wp:inline>
-        </w:drawing>
-      </w:r>
-    </w:p>
-    <w:p>
-      <w:pPr>
-        <w:spacing w:after="0"/>
-        <w:rPr>
-          <w:rFonts w:ascii="Times New Roman" w:hAnsi="Times New Roman" w:cs="Times New Roman"/>
-          <w:sz w:val="24"/>
-          <w:szCs w:val="24"/>
-        </w:rPr>
-      </w:pPr>
-      <w:r>
-        <w:rPr>
-          <w:rFonts w:ascii="Times New Roman" w:hAnsi="Times New Roman" w:cs="Times New Roman"/>
-          <w:noProof/>
-          <w:sz w:val="24"/>
-          <w:szCs w:val="24"/>
-        </w:rPr>
-        <w:lastRenderedPageBreak/>
-        <w:drawing>
-          <wp:inline distT="0" distB="0" distL="0" distR="0" wp14:anchorId="59299ED9" wp14:editId="558350DB">
-            <wp:extent cx="5612130" cy="3147060"/>
-            <wp:effectExtent l="0" t="0" r="7620" b="0"/>
-            <wp:docPr id="11" name="Imagen 11"/>
-            <wp:cNvGraphicFramePr>
-              <a:graphicFrameLocks xmlns:a="http://schemas.openxmlformats.org/drawingml/2006/main" noChangeAspect="1"/>
-            </wp:cNvGraphicFramePr>
-            <a:graphic xmlns:a="http://schemas.openxmlformats.org/drawingml/2006/main">
-              <a:graphicData uri="http://schemas.openxmlformats.org/drawingml/2006/picture">
-                <pic:pic xmlns:pic="http://schemas.openxmlformats.org/drawingml/2006/picture">
-                  <pic:nvPicPr>
-                    <pic:cNvPr id="11" name="Imagen 11"/>
-                    <pic:cNvPicPr/>
-                  </pic:nvPicPr>
-                  <pic:blipFill>
-                    <a:blip r:embed="rId11">
-                      <a:extLst>
-                        <a:ext uri="{28A0092B-C50C-407E-A947-70E740481C1C}">
-                          <a14:useLocalDpi xmlns:a14="http://schemas.microsoft.com/office/drawing/2010/main" val="0"/>
-                        </a:ext>
-                      </a:extLst>
-                    </a:blip>
-                    <a:stretch>
-                      <a:fillRect/>
-                    </a:stretch>
-                  </pic:blipFill>
-                  <pic:spPr>
-                    <a:xfrm>
-                      <a:off x="0" y="0"/>
-                      <a:ext cx="5612130" cy="3147060"/>
-                    </a:xfrm>
-                    <a:prstGeom prst="rect">
-                      <a:avLst/>
-                    </a:prstGeom>
-                  </pic:spPr>
-                </pic:pic>
-              </a:graphicData>
-            </a:graphic>
-          </wp:inline>
-        </w:drawing>
-      </w:r>
-      <w:r>
-        <w:rPr>
-          <w:rFonts w:ascii="Times New Roman" w:hAnsi="Times New Roman" w:cs="Times New Roman"/>
-          <w:noProof/>
-          <w:sz w:val="24"/>
-          <w:szCs w:val="24"/>
-        </w:rPr>
-        <w:drawing>
-          <wp:inline distT="0" distB="0" distL="0" distR="0" wp14:anchorId="522CE36A" wp14:editId="354204DF">
-            <wp:extent cx="5612130" cy="3152775"/>
-            <wp:effectExtent l="0" t="0" r="7620" b="9525"/>
-            <wp:docPr id="13" name="Imagen 13"/>
-            <wp:cNvGraphicFramePr>
-              <a:graphicFrameLocks xmlns:a="http://schemas.openxmlformats.org/drawingml/2006/main" noChangeAspect="1"/>
-            </wp:cNvGraphicFramePr>
-            <a:graphic xmlns:a="http://schemas.openxmlformats.org/drawingml/2006/main">
-              <a:graphicData uri="http://schemas.openxmlformats.org/drawingml/2006/picture">
-                <pic:pic xmlns:pic="http://schemas.openxmlformats.org/drawingml/2006/picture">
-                  <pic:nvPicPr>
-                    <pic:cNvPr id="13" name="Imagen 13"/>
-                    <pic:cNvPicPr/>
-                  </pic:nvPicPr>
-                  <pic:blipFill>
-                    <a:blip r:embed="rId12">
-                      <a:extLst>
-                        <a:ext uri="{28A0092B-C50C-407E-A947-70E740481C1C}">
-                          <a14:useLocalDpi xmlns:a14="http://schemas.microsoft.com/office/drawing/2010/main" val="0"/>
-                        </a:ext>
-                      </a:extLst>
-                    </a:blip>
-                    <a:stretch>
-                      <a:fillRect/>
-                    </a:stretch>
-                  </pic:blipFill>
-                  <pic:spPr>
-                    <a:xfrm>
-                      <a:off x="0" y="0"/>
-                      <a:ext cx="5612130" cy="3152775"/>
-                    </a:xfrm>
-                    <a:prstGeom prst="rect">
-                      <a:avLst/>
-                    </a:prstGeom>
-                  </pic:spPr>
-                </pic:pic>
-              </a:graphicData>
-            </a:graphic>
-          </wp:inline>
-        </w:drawing>
-      </w:r>
-      <w:r>
-        <w:rPr>
-          <w:rFonts w:ascii="Times New Roman" w:hAnsi="Times New Roman" w:cs="Times New Roman"/>
-          <w:noProof/>
-          <w:sz w:val="24"/>
-          <w:szCs w:val="24"/>
-        </w:rPr>
-        <w:lastRenderedPageBreak/>
-        <w:drawing>
-          <wp:inline distT="0" distB="0" distL="0" distR="0" wp14:anchorId="005FA0B3" wp14:editId="37027187">
-            <wp:extent cx="5612130" cy="3159125"/>
-            <wp:effectExtent l="0" t="0" r="7620" b="3175"/>
-            <wp:docPr id="14" name="Imagen 14"/>
-            <wp:cNvGraphicFramePr>
-              <a:graphicFrameLocks xmlns:a="http://schemas.openxmlformats.org/drawingml/2006/main" noChangeAspect="1"/>
-            </wp:cNvGraphicFramePr>
-            <a:graphic xmlns:a="http://schemas.openxmlformats.org/drawingml/2006/main">
-              <a:graphicData uri="http://schemas.openxmlformats.org/drawingml/2006/picture">
-                <pic:pic xmlns:pic="http://schemas.openxmlformats.org/drawingml/2006/picture">
-                  <pic:nvPicPr>
-                    <pic:cNvPr id="14" name="Imagen 14"/>
-                    <pic:cNvPicPr/>
-                  </pic:nvPicPr>
-                  <pic:blipFill>
-                    <a:blip r:embed="rId13">
-                      <a:extLst>
-                        <a:ext uri="{28A0092B-C50C-407E-A947-70E740481C1C}">
-                          <a14:useLocalDpi xmlns:a14="http://schemas.microsoft.com/office/drawing/2010/main" val="0"/>
-                        </a:ext>
-                      </a:extLst>
-                    </a:blip>
-                    <a:stretch>
-                      <a:fillRect/>
-                    </a:stretch>
-                  </pic:blipFill>
-                  <pic:spPr>
-                    <a:xfrm>
-                      <a:off x="0" y="0"/>
-                      <a:ext cx="5612130" cy="3159125"/>
-                    </a:xfrm>
-                    <a:prstGeom prst="rect">
-                      <a:avLst/>
-                    </a:prstGeom>
-                  </pic:spPr>
-                </pic:pic>
-              </a:graphicData>
-            </a:graphic>
-          </wp:inline>
-        </w:drawing>
-      </w:r>
-      <w:r>
-        <w:rPr>
-          <w:rFonts w:ascii="Times New Roman" w:hAnsi="Times New Roman" w:cs="Times New Roman"/>
-          <w:noProof/>
-          <w:sz w:val="24"/>
-          <w:szCs w:val="24"/>
-        </w:rPr>
-        <w:drawing>
-          <wp:inline distT="0" distB="0" distL="0" distR="0" wp14:anchorId="2157F441" wp14:editId="2CD04948">
-            <wp:extent cx="5612130" cy="3188335"/>
-            <wp:effectExtent l="0" t="0" r="7620" b="0"/>
-            <wp:docPr id="15" name="Imagen 15"/>
-            <wp:cNvGraphicFramePr>
-              <a:graphicFrameLocks xmlns:a="http://schemas.openxmlformats.org/drawingml/2006/main" noChangeAspect="1"/>
-            </wp:cNvGraphicFramePr>
-            <a:graphic xmlns:a="http://schemas.openxmlformats.org/drawingml/2006/main">
-              <a:graphicData uri="http://schemas.openxmlformats.org/drawingml/2006/picture">
-                <pic:pic xmlns:pic="http://schemas.openxmlformats.org/drawingml/2006/picture">
-                  <pic:nvPicPr>
-                    <pic:cNvPr id="15" name="Imagen 15"/>
                     <pic:cNvPicPr/>
                   </pic:nvPicPr>
                   <pic:blipFill>
@@ -4301,6 +4719,426 @@
                 </pic:pic>
               </a:graphicData>
             </a:graphic>
+          </wp:anchor>
+        </w:drawing>
+      </w:r>
+    </w:p>
+    <w:p>
+      <w:pPr>
+        <w:spacing w:after="0"/>
+        <w:rPr>
+          <w:rFonts w:ascii="Times New Roman" w:hAnsi="Times New Roman" w:cs="Times New Roman"/>
+          <w:sz w:val="24"/>
+          <w:szCs w:val="24"/>
+        </w:rPr>
+      </w:pPr>
+    </w:p>
+    <w:p>
+      <w:pPr>
+        <w:spacing w:after="0"/>
+        <w:rPr>
+          <w:rFonts w:ascii="Times New Roman" w:hAnsi="Times New Roman" w:cs="Times New Roman"/>
+          <w:sz w:val="24"/>
+          <w:szCs w:val="24"/>
+        </w:rPr>
+      </w:pPr>
+    </w:p>
+    <w:p>
+      <w:pPr>
+        <w:spacing w:after="0"/>
+        <w:rPr>
+          <w:rFonts w:ascii="Times New Roman" w:hAnsi="Times New Roman" w:cs="Times New Roman"/>
+          <w:sz w:val="24"/>
+          <w:szCs w:val="24"/>
+        </w:rPr>
+      </w:pPr>
+    </w:p>
+    <w:p>
+      <w:pPr>
+        <w:spacing w:after="0"/>
+        <w:rPr>
+          <w:rFonts w:ascii="Times New Roman" w:hAnsi="Times New Roman" w:cs="Times New Roman"/>
+          <w:sz w:val="24"/>
+          <w:szCs w:val="24"/>
+        </w:rPr>
+      </w:pPr>
+    </w:p>
+    <w:p>
+      <w:pPr>
+        <w:spacing w:after="0"/>
+        <w:rPr>
+          <w:rFonts w:ascii="Times New Roman" w:hAnsi="Times New Roman" w:cs="Times New Roman"/>
+          <w:sz w:val="24"/>
+          <w:szCs w:val="24"/>
+        </w:rPr>
+      </w:pPr>
+    </w:p>
+    <w:p>
+      <w:pPr>
+        <w:spacing w:after="0"/>
+        <w:rPr>
+          <w:rFonts w:ascii="Times New Roman" w:hAnsi="Times New Roman" w:cs="Times New Roman"/>
+          <w:sz w:val="24"/>
+          <w:szCs w:val="24"/>
+        </w:rPr>
+      </w:pPr>
+    </w:p>
+    <w:p>
+      <w:pPr>
+        <w:spacing w:after="0"/>
+        <w:rPr>
+          <w:rFonts w:ascii="Times New Roman" w:hAnsi="Times New Roman" w:cs="Times New Roman"/>
+          <w:sz w:val="24"/>
+          <w:szCs w:val="24"/>
+        </w:rPr>
+      </w:pPr>
+    </w:p>
+    <w:p>
+      <w:pPr>
+        <w:spacing w:after="0"/>
+        <w:rPr>
+          <w:rFonts w:ascii="Times New Roman" w:hAnsi="Times New Roman" w:cs="Times New Roman"/>
+          <w:sz w:val="24"/>
+          <w:szCs w:val="24"/>
+        </w:rPr>
+      </w:pPr>
+    </w:p>
+    <w:p>
+      <w:pPr>
+        <w:spacing w:after="0"/>
+        <w:rPr>
+          <w:rFonts w:ascii="Times New Roman" w:hAnsi="Times New Roman" w:cs="Times New Roman"/>
+          <w:sz w:val="24"/>
+          <w:szCs w:val="24"/>
+        </w:rPr>
+      </w:pPr>
+    </w:p>
+    <w:p>
+      <w:pPr>
+        <w:spacing w:after="0"/>
+        <w:rPr>
+          <w:rFonts w:ascii="Times New Roman" w:hAnsi="Times New Roman" w:cs="Times New Roman"/>
+          <w:sz w:val="24"/>
+          <w:szCs w:val="24"/>
+        </w:rPr>
+      </w:pPr>
+    </w:p>
+    <w:p>
+      <w:pPr>
+        <w:spacing w:after="0"/>
+        <w:rPr>
+          <w:rFonts w:ascii="Times New Roman" w:hAnsi="Times New Roman" w:cs="Times New Roman"/>
+          <w:sz w:val="24"/>
+          <w:szCs w:val="24"/>
+        </w:rPr>
+      </w:pPr>
+    </w:p>
+    <w:p>
+      <w:pPr>
+        <w:spacing w:after="0"/>
+        <w:rPr>
+          <w:rFonts w:ascii="Times New Roman" w:hAnsi="Times New Roman" w:cs="Times New Roman"/>
+          <w:sz w:val="24"/>
+          <w:szCs w:val="24"/>
+        </w:rPr>
+      </w:pPr>
+    </w:p>
+    <w:p>
+      <w:pPr>
+        <w:spacing w:after="0"/>
+        <w:rPr>
+          <w:rFonts w:ascii="Times New Roman" w:hAnsi="Times New Roman" w:cs="Times New Roman"/>
+          <w:sz w:val="24"/>
+          <w:szCs w:val="24"/>
+        </w:rPr>
+      </w:pPr>
+    </w:p>
+    <w:p>
+      <w:pPr>
+        <w:spacing w:after="0"/>
+        <w:rPr>
+          <w:rFonts w:ascii="Times New Roman" w:hAnsi="Times New Roman" w:cs="Times New Roman"/>
+          <w:sz w:val="24"/>
+          <w:szCs w:val="24"/>
+        </w:rPr>
+      </w:pPr>
+    </w:p>
+    <w:p>
+      <w:pPr>
+        <w:spacing w:after="0"/>
+        <w:rPr>
+          <w:rFonts w:ascii="Times New Roman" w:hAnsi="Times New Roman" w:cs="Times New Roman"/>
+          <w:sz w:val="24"/>
+          <w:szCs w:val="24"/>
+        </w:rPr>
+      </w:pPr>
+    </w:p>
+    <w:p>
+      <w:pPr>
+        <w:spacing w:after="0"/>
+        <w:rPr>
+          <w:rFonts w:ascii="Times New Roman" w:hAnsi="Times New Roman" w:cs="Times New Roman"/>
+          <w:sz w:val="24"/>
+          <w:szCs w:val="24"/>
+        </w:rPr>
+      </w:pPr>
+    </w:p>
+    <w:p>
+      <w:pPr>
+        <w:spacing w:after="0"/>
+        <w:rPr>
+          <w:rFonts w:ascii="Times New Roman" w:hAnsi="Times New Roman" w:cs="Times New Roman"/>
+          <w:sz w:val="24"/>
+          <w:szCs w:val="24"/>
+        </w:rPr>
+      </w:pPr>
+      <w:r>
+        <w:rPr>
+          <w:rFonts w:ascii="Times New Roman" w:hAnsi="Times New Roman" w:cs="Times New Roman"/>
+          <w:sz w:val="24"/>
+          <w:szCs w:val="24"/>
+        </w:rPr>
+        <w:drawing>
+          <wp:inline distT="0" distB="0" distL="0" distR="0" wp14:anchorId="0CA7BE92" wp14:editId="7766D73C">
+            <wp:extent cx="5612130" cy="3129915"/>
+            <wp:effectExtent l="0" t="0" r="7620" b="0"/>
+            <wp:docPr id="10" name="Imagen 10"/>
+            <wp:cNvGraphicFramePr>
+              <a:graphicFrameLocks xmlns:a="http://schemas.openxmlformats.org/drawingml/2006/main" noChangeAspect="1"/>
+            </wp:cNvGraphicFramePr>
+            <a:graphic xmlns:a="http://schemas.openxmlformats.org/drawingml/2006/main">
+              <a:graphicData uri="http://schemas.openxmlformats.org/drawingml/2006/picture">
+                <pic:pic xmlns:pic="http://schemas.openxmlformats.org/drawingml/2006/picture">
+                  <pic:nvPicPr>
+                    <pic:cNvPr id="1" name=""/>
+                    <pic:cNvPicPr/>
+                  </pic:nvPicPr>
+                  <pic:blipFill>
+                    <a:blip r:embed="rId15"/>
+                    <a:stretch>
+                      <a:fillRect/>
+                    </a:stretch>
+                  </pic:blipFill>
+                  <pic:spPr>
+                    <a:xfrm>
+                      <a:off x="0" y="0"/>
+                      <a:ext cx="5612130" cy="3129915"/>
+                    </a:xfrm>
+                    <a:prstGeom prst="rect">
+                      <a:avLst/>
+                    </a:prstGeom>
+                  </pic:spPr>
+                </pic:pic>
+              </a:graphicData>
+            </a:graphic>
+          </wp:inline>
+        </w:drawing>
+      </w:r>
+    </w:p>
+    <w:p>
+      <w:pPr>
+        <w:spacing w:after="0"/>
+        <w:rPr>
+          <w:rFonts w:ascii="Times New Roman" w:hAnsi="Times New Roman" w:cs="Times New Roman"/>
+          <w:sz w:val="24"/>
+          <w:szCs w:val="24"/>
+        </w:rPr>
+      </w:pPr>
+      <w:r>
+        <w:rPr>
+          <w:rFonts w:ascii="Times New Roman" w:hAnsi="Times New Roman" w:cs="Times New Roman"/>
+          <w:noProof/>
+          <w:sz w:val="24"/>
+          <w:szCs w:val="24"/>
+        </w:rPr>
+        <w:lastRenderedPageBreak/>
+        <w:drawing>
+          <wp:inline distT="0" distB="0" distL="0" distR="0" wp14:anchorId="59299ED9" wp14:editId="558350DB">
+            <wp:extent cx="5612130" cy="3147060"/>
+            <wp:effectExtent l="0" t="0" r="7620" b="0"/>
+            <wp:docPr id="11" name="Imagen 11"/>
+            <wp:cNvGraphicFramePr>
+              <a:graphicFrameLocks xmlns:a="http://schemas.openxmlformats.org/drawingml/2006/main" noChangeAspect="1"/>
+            </wp:cNvGraphicFramePr>
+            <a:graphic xmlns:a="http://schemas.openxmlformats.org/drawingml/2006/main">
+              <a:graphicData uri="http://schemas.openxmlformats.org/drawingml/2006/picture">
+                <pic:pic xmlns:pic="http://schemas.openxmlformats.org/drawingml/2006/picture">
+                  <pic:nvPicPr>
+                    <pic:cNvPr id="11" name="Imagen 11"/>
+                    <pic:cNvPicPr/>
+                  </pic:nvPicPr>
+                  <pic:blipFill>
+                    <a:blip r:embed="rId16">
+                      <a:extLst>
+                        <a:ext uri="{28A0092B-C50C-407E-A947-70E740481C1C}">
+                          <a14:useLocalDpi xmlns:a14="http://schemas.microsoft.com/office/drawing/2010/main" val="0"/>
+                        </a:ext>
+                      </a:extLst>
+                    </a:blip>
+                    <a:stretch>
+                      <a:fillRect/>
+                    </a:stretch>
+                  </pic:blipFill>
+                  <pic:spPr>
+                    <a:xfrm>
+                      <a:off x="0" y="0"/>
+                      <a:ext cx="5612130" cy="3147060"/>
+                    </a:xfrm>
+                    <a:prstGeom prst="rect">
+                      <a:avLst/>
+                    </a:prstGeom>
+                  </pic:spPr>
+                </pic:pic>
+              </a:graphicData>
+            </a:graphic>
+          </wp:inline>
+        </w:drawing>
+      </w:r>
+      <w:r>
+        <w:rPr>
+          <w:rFonts w:ascii="Times New Roman" w:hAnsi="Times New Roman" w:cs="Times New Roman"/>
+          <w:noProof/>
+          <w:sz w:val="24"/>
+          <w:szCs w:val="24"/>
+        </w:rPr>
+        <w:drawing>
+          <wp:inline distT="0" distB="0" distL="0" distR="0" wp14:anchorId="522CE36A" wp14:editId="354204DF">
+            <wp:extent cx="5612130" cy="3152775"/>
+            <wp:effectExtent l="0" t="0" r="7620" b="9525"/>
+            <wp:docPr id="13" name="Imagen 13"/>
+            <wp:cNvGraphicFramePr>
+              <a:graphicFrameLocks xmlns:a="http://schemas.openxmlformats.org/drawingml/2006/main" noChangeAspect="1"/>
+            </wp:cNvGraphicFramePr>
+            <a:graphic xmlns:a="http://schemas.openxmlformats.org/drawingml/2006/main">
+              <a:graphicData uri="http://schemas.openxmlformats.org/drawingml/2006/picture">
+                <pic:pic xmlns:pic="http://schemas.openxmlformats.org/drawingml/2006/picture">
+                  <pic:nvPicPr>
+                    <pic:cNvPr id="13" name="Imagen 13"/>
+                    <pic:cNvPicPr/>
+                  </pic:nvPicPr>
+                  <pic:blipFill>
+                    <a:blip r:embed="rId17">
+                      <a:extLst>
+                        <a:ext uri="{28A0092B-C50C-407E-A947-70E740481C1C}">
+                          <a14:useLocalDpi xmlns:a14="http://schemas.microsoft.com/office/drawing/2010/main" val="0"/>
+                        </a:ext>
+                      </a:extLst>
+                    </a:blip>
+                    <a:stretch>
+                      <a:fillRect/>
+                    </a:stretch>
+                  </pic:blipFill>
+                  <pic:spPr>
+                    <a:xfrm>
+                      <a:off x="0" y="0"/>
+                      <a:ext cx="5612130" cy="3152775"/>
+                    </a:xfrm>
+                    <a:prstGeom prst="rect">
+                      <a:avLst/>
+                    </a:prstGeom>
+                  </pic:spPr>
+                </pic:pic>
+              </a:graphicData>
+            </a:graphic>
+          </wp:inline>
+        </w:drawing>
+      </w:r>
+      <w:r>
+        <w:rPr>
+          <w:rFonts w:ascii="Times New Roman" w:hAnsi="Times New Roman" w:cs="Times New Roman"/>
+          <w:noProof/>
+          <w:sz w:val="24"/>
+          <w:szCs w:val="24"/>
+        </w:rPr>
+        <w:lastRenderedPageBreak/>
+        <w:drawing>
+          <wp:inline distT="0" distB="0" distL="0" distR="0" wp14:anchorId="005FA0B3" wp14:editId="37027187">
+            <wp:extent cx="5612130" cy="3159125"/>
+            <wp:effectExtent l="0" t="0" r="7620" b="3175"/>
+            <wp:docPr id="14" name="Imagen 14"/>
+            <wp:cNvGraphicFramePr>
+              <a:graphicFrameLocks xmlns:a="http://schemas.openxmlformats.org/drawingml/2006/main" noChangeAspect="1"/>
+            </wp:cNvGraphicFramePr>
+            <a:graphic xmlns:a="http://schemas.openxmlformats.org/drawingml/2006/main">
+              <a:graphicData uri="http://schemas.openxmlformats.org/drawingml/2006/picture">
+                <pic:pic xmlns:pic="http://schemas.openxmlformats.org/drawingml/2006/picture">
+                  <pic:nvPicPr>
+                    <pic:cNvPr id="14" name="Imagen 14"/>
+                    <pic:cNvPicPr/>
+                  </pic:nvPicPr>
+                  <pic:blipFill>
+                    <a:blip r:embed="rId18">
+                      <a:extLst>
+                        <a:ext uri="{28A0092B-C50C-407E-A947-70E740481C1C}">
+                          <a14:useLocalDpi xmlns:a14="http://schemas.microsoft.com/office/drawing/2010/main" val="0"/>
+                        </a:ext>
+                      </a:extLst>
+                    </a:blip>
+                    <a:stretch>
+                      <a:fillRect/>
+                    </a:stretch>
+                  </pic:blipFill>
+                  <pic:spPr>
+                    <a:xfrm>
+                      <a:off x="0" y="0"/>
+                      <a:ext cx="5612130" cy="3159125"/>
+                    </a:xfrm>
+                    <a:prstGeom prst="rect">
+                      <a:avLst/>
+                    </a:prstGeom>
+                  </pic:spPr>
+                </pic:pic>
+              </a:graphicData>
+            </a:graphic>
+          </wp:inline>
+        </w:drawing>
+      </w:r>
+      <w:r>
+        <w:rPr>
+          <w:rFonts w:ascii="Times New Roman" w:hAnsi="Times New Roman" w:cs="Times New Roman"/>
+          <w:noProof/>
+          <w:sz w:val="24"/>
+          <w:szCs w:val="24"/>
+        </w:rPr>
+        <w:drawing>
+          <wp:inline distT="0" distB="0" distL="0" distR="0" wp14:anchorId="2157F441" wp14:editId="2CD04948">
+            <wp:extent cx="5612130" cy="3188335"/>
+            <wp:effectExtent l="0" t="0" r="7620" b="0"/>
+            <wp:docPr id="15" name="Imagen 15"/>
+            <wp:cNvGraphicFramePr>
+              <a:graphicFrameLocks xmlns:a="http://schemas.openxmlformats.org/drawingml/2006/main" noChangeAspect="1"/>
+            </wp:cNvGraphicFramePr>
+            <a:graphic xmlns:a="http://schemas.openxmlformats.org/drawingml/2006/main">
+              <a:graphicData uri="http://schemas.openxmlformats.org/drawingml/2006/picture">
+                <pic:pic xmlns:pic="http://schemas.openxmlformats.org/drawingml/2006/picture">
+                  <pic:nvPicPr>
+                    <pic:cNvPr id="15" name="Imagen 15"/>
+                    <pic:cNvPicPr/>
+                  </pic:nvPicPr>
+                  <pic:blipFill>
+                    <a:blip r:embed="rId19">
+                      <a:extLst>
+                        <a:ext uri="{28A0092B-C50C-407E-A947-70E740481C1C}">
+                          <a14:useLocalDpi xmlns:a14="http://schemas.microsoft.com/office/drawing/2010/main" val="0"/>
+                        </a:ext>
+                      </a:extLst>
+                    </a:blip>
+                    <a:stretch>
+                      <a:fillRect/>
+                    </a:stretch>
+                  </pic:blipFill>
+                  <pic:spPr>
+                    <a:xfrm>
+                      <a:off x="0" y="0"/>
+                      <a:ext cx="5612130" cy="3188335"/>
+                    </a:xfrm>
+                    <a:prstGeom prst="rect">
+                      <a:avLst/>
+                    </a:prstGeom>
+                  </pic:spPr>
+                </pic:pic>
+              </a:graphicData>
+            </a:graphic>
           </wp:inline>
         </w:drawing>
       </w:r>
@@ -4328,7 +5166,7 @@
                     <pic:cNvPicPr/>
                   </pic:nvPicPr>
                   <pic:blipFill>
-                    <a:blip r:embed="rId15">
+                    <a:blip r:embed="rId20">
                       <a:extLst>
                         <a:ext uri="{28A0092B-C50C-407E-A947-70E740481C1C}">
                           <a14:useLocalDpi xmlns:a14="http://schemas.microsoft.com/office/drawing/2010/main" val="0"/>
@@ -4377,7 +5215,7 @@
                     <pic:cNvPicPr/>
                   </pic:nvPicPr>
                   <pic:blipFill>
-                    <a:blip r:embed="rId16">
+                    <a:blip r:embed="rId21">
                       <a:extLst>
                         <a:ext uri="{28A0092B-C50C-407E-A947-70E740481C1C}">
                           <a14:useLocalDpi xmlns:a14="http://schemas.microsoft.com/office/drawing/2010/main" val="0"/>
@@ -4427,7 +5265,7 @@
                     <pic:cNvPicPr/>
                   </pic:nvPicPr>
                   <pic:blipFill>
-                    <a:blip r:embed="rId17">
+                    <a:blip r:embed="rId22">
                       <a:extLst>
                         <a:ext uri="{28A0092B-C50C-407E-A947-70E740481C1C}">
                           <a14:useLocalDpi xmlns:a14="http://schemas.microsoft.com/office/drawing/2010/main" val="0"/>
@@ -4476,7 +5314,7 @@
                     <pic:cNvPicPr/>
                   </pic:nvPicPr>
                   <pic:blipFill>
-                    <a:blip r:embed="rId18">
+                    <a:blip r:embed="rId23">
                       <a:extLst>
                         <a:ext uri="{28A0092B-C50C-407E-A947-70E740481C1C}">
                           <a14:useLocalDpi xmlns:a14="http://schemas.microsoft.com/office/drawing/2010/main" val="0"/>
@@ -5244,6 +6082,29 @@
       <w:lang w:eastAsia="es-MX"/>
     </w:rPr>
   </w:style>
+  <w:style w:type="character" w:styleId="Hipervnculo">
+    <w:name w:val="Hyperlink"/>
+    <w:basedOn w:val="Fuentedeprrafopredeter"/>
+    <w:uiPriority w:val="99"/>
+    <w:unhideWhenUsed/>
+    <w:rsid w:val="00667C11"/>
+    <w:rPr>
+      <w:color w:val="0563C1" w:themeColor="hyperlink"/>
+      <w:u w:val="single"/>
+    </w:rPr>
+  </w:style>
+  <w:style w:type="character" w:styleId="Mencinsinresolver">
+    <w:name w:val="Unresolved Mention"/>
+    <w:basedOn w:val="Fuentedeprrafopredeter"/>
+    <w:uiPriority w:val="99"/>
+    <w:semiHidden/>
+    <w:unhideWhenUsed/>
+    <w:rsid w:val="00667C11"/>
+    <w:rPr>
+      <w:color w:val="605E5C"/>
+      <w:shd w:val="clear" w:color="auto" w:fill="E1DFDD"/>
+    </w:rPr>
+  </w:style>
 </w:styles>
 </file>
 

</xml_diff>